<commit_message>
Remove page list  des tableaux as we are not using it
</commit_message>
<xml_diff>
--- a/Gabarit_rapport_page_de_garde.docx
+++ b/Gabarit_rapport_page_de_garde.docx
@@ -140,8 +140,6 @@
         </w:rPr>
         <w:t>Session É</w:t>
       </w:r>
-      <w:bookmarkStart w:id="0" w:name="_GoBack"/>
-      <w:bookmarkEnd w:id="0"/>
       <w:r>
         <w:rPr>
           <w:rFonts w:ascii="Arial" w:hAnsi="Arial" w:cs="Arial"/>
@@ -365,7 +363,18 @@
           <w:sz w:val="24"/>
           <w:szCs w:val="24"/>
         </w:rPr>
-        <w:t>atique à Wanted Technolgies</w:t>
+        <w:t>atique chez</w:t>
+      </w:r>
+      <w:bookmarkStart w:id="0" w:name="_GoBack"/>
+      <w:bookmarkEnd w:id="0"/>
+      <w:r>
+        <w:rPr>
+          <w:rFonts w:ascii="Arial" w:hAnsi="Arial" w:cs="Arial"/>
+          <w:color w:val="FF0000"/>
+          <w:sz w:val="24"/>
+          <w:szCs w:val="24"/>
+        </w:rPr>
+        <w:t xml:space="preserve"> Wanted Technolgies</w:t>
       </w:r>
     </w:p>
     <w:p>

</xml_diff>